<commit_message>
Updated to SDK version 5.5.0-1294398
</commit_message>
<xml_diff>
--- a/vCloudSDKforPHP-License.docx
+++ b/vCloudSDKforPHP-License.docx
@@ -1,6 +1,6 @@
 
 <file path=word/document.xml><?xml version="1.0" encoding="utf-8"?>
-<w:document xmlns:ve="http://schemas.openxmlformats.org/markup-compatibility/2006" xmlns:o="urn:schemas-microsoft-com:office:office" xmlns:r="http://schemas.openxmlformats.org/officeDocument/2006/relationships" xmlns:m="http://schemas.openxmlformats.org/officeDocument/2006/math" xmlns:v="urn:schemas-microsoft-com:vml" xmlns:wp="http://schemas.openxmlformats.org/drawingml/2006/wordprocessingDrawing" xmlns:w10="urn:schemas-microsoft-com:office:word" xmlns:w="http://schemas.openxmlformats.org/wordprocessingml/2006/main" xmlns:wne="http://schemas.microsoft.com/office/word/2006/wordml">
+<w:document xmlns:wpc="http://schemas.microsoft.com/office/word/2010/wordprocessingCanvas" xmlns:mc="http://schemas.openxmlformats.org/markup-compatibility/2006" xmlns:o="urn:schemas-microsoft-com:office:office" xmlns:r="http://schemas.openxmlformats.org/officeDocument/2006/relationships" xmlns:m="http://schemas.openxmlformats.org/officeDocument/2006/math" xmlns:v="urn:schemas-microsoft-com:vml" xmlns:wp14="http://schemas.microsoft.com/office/word/2010/wordprocessingDrawing" xmlns:wp="http://schemas.openxmlformats.org/drawingml/2006/wordprocessingDrawing" xmlns:w10="urn:schemas-microsoft-com:office:word" xmlns:w="http://schemas.openxmlformats.org/wordprocessingml/2006/main" xmlns:w14="http://schemas.microsoft.com/office/word/2010/wordml" xmlns:wpg="http://schemas.microsoft.com/office/word/2010/wordprocessingGroup" xmlns:wpi="http://schemas.microsoft.com/office/word/2010/wordprocessingInk" xmlns:wne="http://schemas.microsoft.com/office/word/2006/wordml" xmlns:wps="http://schemas.microsoft.com/office/word/2010/wordprocessingShape" mc:Ignorable="w14 wp14">
   <w:body>
     <w:p>
       <w:pPr>
@@ -23,6 +23,7 @@
         </w:rPr>
         <w:t xml:space="preserve">VMware® </w:t>
       </w:r>
+      <w:proofErr w:type="spellStart"/>
       <w:r>
         <w:rPr>
           <w:b/>
@@ -31,8 +32,9 @@
           <w:sz w:val="22"/>
           <w:szCs w:val="22"/>
         </w:rPr>
-        <w:t xml:space="preserve">vCloud SDK for PHP </w:t>
-      </w:r>
+        <w:t>vCloud</w:t>
+      </w:r>
+      <w:proofErr w:type="spellEnd"/>
       <w:r>
         <w:rPr>
           <w:b/>
@@ -41,6 +43,26 @@
           <w:sz w:val="22"/>
           <w:szCs w:val="22"/>
         </w:rPr>
+        <w:t xml:space="preserve"> S</w:t>
+      </w:r>
+      <w:r>
+        <w:rPr>
+          <w:b/>
+          <w:bCs/>
+          <w:color w:val="000000"/>
+          <w:sz w:val="22"/>
+          <w:szCs w:val="22"/>
+        </w:rPr>
+        <w:t xml:space="preserve">oftware Development Kit </w:t>
+      </w:r>
+      <w:r>
+        <w:rPr>
+          <w:b/>
+          <w:bCs/>
+          <w:color w:val="000000"/>
+          <w:sz w:val="22"/>
+          <w:szCs w:val="22"/>
+        </w:rPr>
         <w:t>License Agreement</w:t>
       </w:r>
     </w:p>
@@ -84,7 +106,31 @@
           <w:sz w:val="22"/>
           <w:szCs w:val="22"/>
         </w:rPr>
-        <w:t xml:space="preserve">VMware vCloud </w:t>
+        <w:t xml:space="preserve">VMware </w:t>
+      </w:r>
+      <w:proofErr w:type="spellStart"/>
+      <w:r>
+        <w:rPr>
+          <w:rStyle w:val="smaller1"/>
+          <w:rFonts w:ascii="Times New Roman" w:hAnsi="Times New Roman" w:cs="Times New Roman"/>
+          <w:b/>
+          <w:color w:val="000000"/>
+          <w:sz w:val="22"/>
+          <w:szCs w:val="22"/>
+        </w:rPr>
+        <w:t>vCloud</w:t>
+      </w:r>
+      <w:proofErr w:type="spellEnd"/>
+      <w:r>
+        <w:rPr>
+          <w:rStyle w:val="smaller1"/>
+          <w:rFonts w:ascii="Times New Roman" w:hAnsi="Times New Roman" w:cs="Times New Roman"/>
+          <w:b/>
+          <w:color w:val="000000"/>
+          <w:sz w:val="22"/>
+          <w:szCs w:val="22"/>
+        </w:rPr>
+        <w:t xml:space="preserve"> </w:t>
       </w:r>
       <w:r>
         <w:rPr>
@@ -99,17 +145,6 @@
       </w:r>
       <w:r>
         <w:rPr>
-          <w:rStyle w:val="smaller1"/>
-          <w:rFonts w:ascii="Times New Roman" w:hAnsi="Times New Roman" w:cs="Times New Roman"/>
-          <w:b/>
-          <w:color w:val="000000"/>
-          <w:sz w:val="22"/>
-          <w:szCs w:val="22"/>
-        </w:rPr>
-        <w:t xml:space="preserve">for PHP </w:t>
-      </w:r>
-      <w:r>
-        <w:rPr>
           <w:b/>
           <w:color w:val="000000"/>
           <w:sz w:val="22"/>
@@ -445,16 +480,71 @@
         </w:rPr>
         <w:t xml:space="preserve"> </w:t>
       </w:r>
-      <w:hyperlink r:id="rId6" w:history="1">
+      <w:ins w:id="0" w:author="VMW Legal" w:date="2013-07-18T11:09:00Z">
         <w:r>
           <w:rPr>
-            <w:rStyle w:val="Hyperlink"/>
             <w:sz w:val="22"/>
             <w:szCs w:val="22"/>
           </w:rPr>
-          <w:t>http://www.vmware.com/go/vcloudsdkforphp</w:t>
+          <w:fldChar w:fldCharType="begin"/>
         </w:r>
-      </w:hyperlink>
+        <w:r>
+          <w:rPr>
+            <w:sz w:val="22"/>
+            <w:szCs w:val="22"/>
+          </w:rPr>
+          <w:instrText xml:space="preserve"> HYPERLINK "</w:instrText>
+        </w:r>
+      </w:ins>
+      <w:r>
+        <w:rPr>
+          <w:sz w:val="22"/>
+          <w:szCs w:val="22"/>
+        </w:rPr>
+        <w:instrText>http://www.vmware.com/go/vwssdk-redistribution-info</w:instrText>
+      </w:r>
+      <w:ins w:id="1" w:author="VMW Legal" w:date="2013-07-18T11:09:00Z">
+        <w:r>
+          <w:rPr>
+            <w:sz w:val="22"/>
+            <w:szCs w:val="22"/>
+          </w:rPr>
+          <w:instrText xml:space="preserve">" </w:instrText>
+        </w:r>
+        <w:r>
+          <w:rPr>
+            <w:sz w:val="22"/>
+            <w:szCs w:val="22"/>
+          </w:rPr>
+          <w:fldChar w:fldCharType="separate"/>
+        </w:r>
+      </w:ins>
+      <w:r>
+        <w:rPr>
+          <w:rStyle w:val="Hyperlink"/>
+          <w:sz w:val="22"/>
+          <w:szCs w:val="22"/>
+        </w:rPr>
+        <w:t>http://www.vmware.com/go/vwssdk-redistribution-info</w:t>
+      </w:r>
+      <w:ins w:id="2" w:author="VMW Legal" w:date="2013-07-18T11:09:00Z">
+        <w:r>
+          <w:rPr>
+            <w:sz w:val="22"/>
+            <w:szCs w:val="22"/>
+          </w:rPr>
+          <w:fldChar w:fldCharType="end"/>
+        </w:r>
+        <w:r>
+          <w:rPr>
+            <w:sz w:val="22"/>
+            <w:szCs w:val="22"/>
+          </w:rPr>
+          <w:t xml:space="preserve"> </w:t>
+        </w:r>
+      </w:ins>
+      <w:bookmarkStart w:id="3" w:name="_GoBack"/>
+      <w:bookmarkEnd w:id="3"/>
       <w:r>
         <w:rPr>
           <w:color w:val="000000"/>
@@ -538,6 +628,17 @@
     <w:p>
       <w:pPr>
         <w:rPr>
+          <w:rStyle w:val="smaller1"/>
+          <w:rFonts w:ascii="Times New Roman" w:hAnsi="Times New Roman" w:cs="Times New Roman"/>
+          <w:color w:val="000000"/>
+          <w:sz w:val="22"/>
+          <w:szCs w:val="22"/>
+        </w:rPr>
+      </w:pPr>
+    </w:p>
+    <w:p>
+      <w:pPr>
+        <w:rPr>
           <w:color w:val="000000"/>
           <w:sz w:val="22"/>
           <w:szCs w:val="22"/>
@@ -1513,7 +1614,14 @@
           <w:color w:val="000000"/>
           <w:szCs w:val="22"/>
         </w:rPr>
-        <w:t>OT, IN ANY EVENT, EXCEED US$10,000.00</w:t>
+        <w:t>OT, IN ANY EVENT, EXCEED US$10</w:t>
+      </w:r>
+      <w:r>
+        <w:rPr>
+          <w:color w:val="000000"/>
+          <w:szCs w:val="22"/>
+        </w:rPr>
+        <w:t>0.00</w:t>
       </w:r>
       <w:r>
         <w:rPr>
@@ -1862,19 +1970,137 @@
         </w:rPr>
         <w:t>:</w:t>
       </w:r>
-      <w:r>
-        <w:rPr>
-          <w:color w:val="000000"/>
+    </w:p>
+    <w:p>
+      <w:pPr>
+        <w:tabs>
+          <w:tab w:val="left" w:pos="1080"/>
+        </w:tabs>
+        <w:spacing w:before="100" w:beforeAutospacing="1" w:after="100" w:afterAutospacing="1"/>
+        <w:ind w:left="1080" w:hanging="360"/>
+        <w:rPr>
+          <w:sz w:val="22"/>
+          <w:szCs w:val="22"/>
+        </w:rPr>
+      </w:pPr>
+      <w:r>
+        <w:rPr>
+          <w:sz w:val="22"/>
+          <w:szCs w:val="22"/>
+          <w:u w:val="single"/>
+        </w:rPr>
+        <w:t>(a)</w:t>
+      </w:r>
+      <w:proofErr w:type="gramStart"/>
+      <w:r>
+        <w:rPr>
+          <w:sz w:val="22"/>
+          <w:szCs w:val="22"/>
+          <w:u w:val="single"/>
+        </w:rPr>
+        <w:t>_</w:t>
+      </w:r>
+      <w:r>
+        <w:rPr>
+          <w:sz w:val="22"/>
+          <w:szCs w:val="22"/>
+          <w:u w:val="single"/>
+        </w:rPr>
+        <w:t>Consent for Collection and Use of Technical Data</w:t>
+      </w:r>
+      <w:r>
+        <w:rPr>
+          <w:sz w:val="22"/>
+          <w:szCs w:val="22"/>
+        </w:rPr>
+        <w:t>.</w:t>
+      </w:r>
+      <w:proofErr w:type="gramEnd"/>
+      <w:r>
+        <w:rPr>
+          <w:sz w:val="22"/>
+          <w:szCs w:val="22"/>
+        </w:rPr>
+        <w:t xml:space="preserve"> You agree that VMware may periodically collect, process and store technical and related information about your device, system, application, peripherals and your use of the Software, including without limitation: internet protocol address, hardware identification, operating system, application software, peripheral hardware, number of active plugins and software development kits, the successful installation and launch of Software, and</w:t>
+      </w:r>
+      <w:proofErr w:type="gramStart"/>
+      <w:r>
+        <w:rPr>
+          <w:sz w:val="22"/>
+          <w:szCs w:val="22"/>
+        </w:rPr>
+        <w:t>  Software</w:t>
+      </w:r>
+      <w:proofErr w:type="gramEnd"/>
+      <w:r>
+        <w:rPr>
+          <w:sz w:val="22"/>
+          <w:szCs w:val="22"/>
+        </w:rPr>
+        <w:t xml:space="preserve"> usage statistics (collectively, “Technical Data”).  VMware will use Technical Data for internal statistical and analytical purposes to facilitate support, invoicing or online services, the provisioning of updates, and the development of VMware products and services. VMware may transfer Technical Data to other companies in the VMware worldwide group of companies from time to time. </w:t>
+      </w:r>
+    </w:p>
+    <w:p>
+      <w:pPr>
+        <w:tabs>
+          <w:tab w:val="left" w:pos="1080"/>
+        </w:tabs>
+        <w:spacing w:before="100" w:beforeAutospacing="1" w:after="100" w:afterAutospacing="1"/>
+        <w:ind w:left="1080" w:hanging="360"/>
+        <w:rPr>
+          <w:sz w:val="22"/>
+          <w:szCs w:val="22"/>
+        </w:rPr>
+      </w:pPr>
+      <w:r>
+        <w:rPr>
+          <w:sz w:val="22"/>
+          <w:szCs w:val="22"/>
+        </w:rPr>
+        <w:t xml:space="preserve">(b) </w:t>
+      </w:r>
+      <w:r>
+        <w:rPr>
+          <w:sz w:val="22"/>
+          <w:szCs w:val="22"/>
+        </w:rPr>
+        <w:tab/>
+      </w:r>
+      <w:r>
+        <w:rPr>
+          <w:sz w:val="22"/>
+          <w:szCs w:val="22"/>
+          <w:u w:val="single"/>
+        </w:rPr>
+        <w:t>Log Files</w:t>
+      </w:r>
+      <w:r>
+        <w:rPr>
+          <w:sz w:val="22"/>
+          <w:szCs w:val="22"/>
+        </w:rPr>
+        <w:t>. You acknowledge that correspondence and log files generated in conjunction with a request for support services may contain sensitive, confidential or personal information. You are solely responsible for taking the steps necessary to protect such data, including</w:t>
+      </w:r>
+      <w:r>
+        <w:rPr>
+          <w:sz w:val="22"/>
           <w:szCs w:val="22"/>
         </w:rPr>
         <w:t xml:space="preserve"> </w:t>
       </w:r>
       <w:r>
         <w:rPr>
-          <w:color w:val="000000"/>
-          <w:szCs w:val="22"/>
-        </w:rPr>
-        <w:t>VMware’s privacy policy (http://www.vmware.com/help/privacy.html) shall apply.</w:t>
+          <w:sz w:val="22"/>
+          <w:szCs w:val="22"/>
+        </w:rPr>
+        <w:t>obfuscating the logs or otherwise guarding such information prior to sending it to VMware</w:t>
+      </w:r>
+      <w:r>
+        <w:rPr>
+          <w:sz w:val="22"/>
+          <w:szCs w:val="22"/>
+        </w:rPr>
+        <w:t>.</w:t>
       </w:r>
     </w:p>
     <w:p>
@@ -1885,15 +2111,6 @@
           <w:szCs w:val="22"/>
         </w:rPr>
       </w:pPr>
-    </w:p>
-    <w:p>
-      <w:pPr>
-        <w:pStyle w:val="BodyText2"/>
-        <w:rPr>
-          <w:color w:val="000000"/>
-          <w:szCs w:val="22"/>
-        </w:rPr>
-      </w:pPr>
       <w:r>
         <w:rPr>
           <w:color w:val="000000"/>
@@ -1997,7 +2214,16 @@
           <w:color w:val="000000"/>
           <w:szCs w:val="22"/>
         </w:rPr>
-        <w:t xml:space="preserve"> to be effective. If any provision of these terms is found to be invalid or unenforceable, the remaining terms will continue to be valid and enforceable to the fullest extent permitted by law.</w:t>
+        <w:t xml:space="preserve"> to be effective. If any provision of these </w:t>
+      </w:r>
+      <w:r>
+        <w:rPr>
+          <w:snapToGrid w:val="0"/>
+          <w:color w:val="000000"/>
+          <w:szCs w:val="22"/>
+        </w:rPr>
+        <w:lastRenderedPageBreak/>
+        <w:t>terms is found to be invalid or unenforceable, the remaining terms will continue to be valid and enforceable to the fullest extent permitted by law.</w:t>
       </w:r>
     </w:p>
     <w:p>
@@ -2010,7 +2236,6 @@
     </w:p>
     <w:p/>
     <w:sectPr>
-      <w:footerReference w:type="default" r:id="rId8"/>
       <w:pgSz w:w="12240" w:h="15840"/>
       <w:pgMar w:top="1440" w:right="1440" w:bottom="1440" w:left="1440" w:header="720" w:footer="720" w:gutter="0"/>
       <w:cols w:space="720"/>
@@ -2021,7 +2246,7 @@
 </file>
 
 <file path=word/endnotes.xml><?xml version="1.0" encoding="utf-8"?>
-<w:endnotes xmlns:ve="http://schemas.openxmlformats.org/markup-compatibility/2006" xmlns:o="urn:schemas-microsoft-com:office:office" xmlns:r="http://schemas.openxmlformats.org/officeDocument/2006/relationships" xmlns:m="http://schemas.openxmlformats.org/officeDocument/2006/math" xmlns:v="urn:schemas-microsoft-com:vml" xmlns:wp="http://schemas.openxmlformats.org/drawingml/2006/wordprocessingDrawing" xmlns:w10="urn:schemas-microsoft-com:office:word" xmlns:w="http://schemas.openxmlformats.org/wordprocessingml/2006/main" xmlns:wne="http://schemas.microsoft.com/office/word/2006/wordml">
+<w:endnotes xmlns:wpc="http://schemas.microsoft.com/office/word/2010/wordprocessingCanvas" xmlns:mc="http://schemas.openxmlformats.org/markup-compatibility/2006" xmlns:o="urn:schemas-microsoft-com:office:office" xmlns:r="http://schemas.openxmlformats.org/officeDocument/2006/relationships" xmlns:m="http://schemas.openxmlformats.org/officeDocument/2006/math" xmlns:v="urn:schemas-microsoft-com:vml" xmlns:wp14="http://schemas.microsoft.com/office/word/2010/wordprocessingDrawing" xmlns:wp="http://schemas.openxmlformats.org/drawingml/2006/wordprocessingDrawing" xmlns:w10="urn:schemas-microsoft-com:office:word" xmlns:w="http://schemas.openxmlformats.org/wordprocessingml/2006/main" xmlns:w14="http://schemas.microsoft.com/office/word/2010/wordml" xmlns:wpg="http://schemas.microsoft.com/office/word/2010/wordprocessingGroup" xmlns:wpi="http://schemas.microsoft.com/office/word/2010/wordprocessingInk" xmlns:wne="http://schemas.microsoft.com/office/word/2006/wordml" xmlns:wps="http://schemas.microsoft.com/office/word/2010/wordprocessingShape" mc:Ignorable="w14 wp14">
   <w:endnote w:type="separator" w:id="-1">
     <w:p>
       <w:r>
@@ -2039,36 +2264,8 @@
 </w:endnotes>
 </file>
 
-<file path=word/footer1.xml><?xml version="1.0" encoding="utf-8"?>
-<w:ftr xmlns:ve="http://schemas.openxmlformats.org/markup-compatibility/2006" xmlns:o="urn:schemas-microsoft-com:office:office" xmlns:r="http://schemas.openxmlformats.org/officeDocument/2006/relationships" xmlns:m="http://schemas.openxmlformats.org/officeDocument/2006/math" xmlns:v="urn:schemas-microsoft-com:vml" xmlns:wp="http://schemas.openxmlformats.org/drawingml/2006/wordprocessingDrawing" xmlns:w10="urn:schemas-microsoft-com:office:word" xmlns:w="http://schemas.openxmlformats.org/wordprocessingml/2006/main" xmlns:wne="http://schemas.microsoft.com/office/word/2006/wordml">
-  <w:p>
-    <w:pPr>
-      <w:pStyle w:val="Footer"/>
-      <w:rPr>
-        <w:sz w:val="18"/>
-        <w:szCs w:val="18"/>
-      </w:rPr>
-    </w:pPr>
-    <w:r>
-      <w:rPr>
-        <w:sz w:val="18"/>
-        <w:szCs w:val="18"/>
-      </w:rPr>
-      <w:t>Rev</w:t>
-    </w:r>
-    <w:r>
-      <w:rPr>
-        <w:sz w:val="18"/>
-        <w:szCs w:val="18"/>
-      </w:rPr>
-      <w:t xml:space="preserve"> 32312</w:t>
-    </w:r>
-  </w:p>
-</w:ftr>
-</file>
-
 <file path=word/footnotes.xml><?xml version="1.0" encoding="utf-8"?>
-<w:footnotes xmlns:ve="http://schemas.openxmlformats.org/markup-compatibility/2006" xmlns:o="urn:schemas-microsoft-com:office:office" xmlns:r="http://schemas.openxmlformats.org/officeDocument/2006/relationships" xmlns:m="http://schemas.openxmlformats.org/officeDocument/2006/math" xmlns:v="urn:schemas-microsoft-com:vml" xmlns:wp="http://schemas.openxmlformats.org/drawingml/2006/wordprocessingDrawing" xmlns:w10="urn:schemas-microsoft-com:office:word" xmlns:w="http://schemas.openxmlformats.org/wordprocessingml/2006/main" xmlns:wne="http://schemas.microsoft.com/office/word/2006/wordml">
+<w:footnotes xmlns:wpc="http://schemas.microsoft.com/office/word/2010/wordprocessingCanvas" xmlns:mc="http://schemas.openxmlformats.org/markup-compatibility/2006" xmlns:o="urn:schemas-microsoft-com:office:office" xmlns:r="http://schemas.openxmlformats.org/officeDocument/2006/relationships" xmlns:m="http://schemas.openxmlformats.org/officeDocument/2006/math" xmlns:v="urn:schemas-microsoft-com:vml" xmlns:wp14="http://schemas.microsoft.com/office/word/2010/wordprocessingDrawing" xmlns:wp="http://schemas.openxmlformats.org/drawingml/2006/wordprocessingDrawing" xmlns:w10="urn:schemas-microsoft-com:office:word" xmlns:w="http://schemas.openxmlformats.org/wordprocessingml/2006/main" xmlns:w14="http://schemas.microsoft.com/office/word/2010/wordml" xmlns:wpg="http://schemas.microsoft.com/office/word/2010/wordprocessingGroup" xmlns:wpi="http://schemas.microsoft.com/office/word/2010/wordprocessingInk" xmlns:wne="http://schemas.microsoft.com/office/word/2006/wordml" xmlns:wps="http://schemas.microsoft.com/office/word/2010/wordprocessingShape" mc:Ignorable="w14 wp14">
   <w:footnote w:type="separator" w:id="-1">
     <w:p>
       <w:r>
@@ -2087,7 +2284,7 @@
 </file>
 
 <file path=word/styles.xml><?xml version="1.0" encoding="utf-8"?>
-<w:styles xmlns:r="http://schemas.openxmlformats.org/officeDocument/2006/relationships" xmlns:w="http://schemas.openxmlformats.org/wordprocessingml/2006/main">
+<w:styles xmlns:mc="http://schemas.openxmlformats.org/markup-compatibility/2006" xmlns:r="http://schemas.openxmlformats.org/officeDocument/2006/relationships" xmlns:w="http://schemas.openxmlformats.org/wordprocessingml/2006/main" xmlns:w14="http://schemas.microsoft.com/office/word/2010/wordml" mc:Ignorable="w14">
   <w:docDefaults>
     <w:rPrDefault>
       <w:rPr>
@@ -2245,7 +2442,6 @@
     <w:uiPriority w:val="99"/>
     <w:semiHidden/>
     <w:unhideWhenUsed/>
-    <w:qFormat/>
     <w:tblPr>
       <w:tblInd w:w="0" w:type="dxa"/>
       <w:tblCellMar>
@@ -2310,6 +2506,369 @@
         <w:tab w:val="right" w:pos="8640"/>
       </w:tabs>
     </w:pPr>
+  </w:style>
+  <w:style w:type="character" w:styleId="CommentReference">
+    <w:name w:val="annotation reference"/>
+    <w:basedOn w:val="DefaultParagraphFont"/>
+    <w:rsid w:val="007F6F39"/>
+    <w:rPr>
+      <w:sz w:val="16"/>
+      <w:szCs w:val="16"/>
+    </w:rPr>
+  </w:style>
+  <w:style w:type="paragraph" w:styleId="CommentText">
+    <w:name w:val="annotation text"/>
+    <w:basedOn w:val="Normal"/>
+    <w:link w:val="CommentTextChar"/>
+    <w:rsid w:val="007F6F39"/>
+    <w:rPr>
+      <w:sz w:val="20"/>
+      <w:szCs w:val="20"/>
+    </w:rPr>
+  </w:style>
+  <w:style w:type="character" w:customStyle="1" w:styleId="CommentTextChar">
+    <w:name w:val="Comment Text Char"/>
+    <w:basedOn w:val="DefaultParagraphFont"/>
+    <w:link w:val="CommentText"/>
+    <w:rsid w:val="007F6F39"/>
+  </w:style>
+  <w:style w:type="paragraph" w:styleId="CommentSubject">
+    <w:name w:val="annotation subject"/>
+    <w:basedOn w:val="CommentText"/>
+    <w:next w:val="CommentText"/>
+    <w:link w:val="CommentSubjectChar"/>
+    <w:rsid w:val="007F6F39"/>
+    <w:rPr>
+      <w:b/>
+      <w:bCs/>
+    </w:rPr>
+  </w:style>
+  <w:style w:type="character" w:customStyle="1" w:styleId="CommentSubjectChar">
+    <w:name w:val="Comment Subject Char"/>
+    <w:basedOn w:val="CommentTextChar"/>
+    <w:link w:val="CommentSubject"/>
+    <w:rsid w:val="007F6F39"/>
+    <w:rPr>
+      <w:b/>
+      <w:bCs/>
+    </w:rPr>
+  </w:style>
+  <w:style w:type="paragraph" w:styleId="BalloonText">
+    <w:name w:val="Balloon Text"/>
+    <w:basedOn w:val="Normal"/>
+    <w:link w:val="BalloonTextChar"/>
+    <w:rsid w:val="007F6F39"/>
+    <w:rPr>
+      <w:rFonts w:ascii="Tahoma" w:hAnsi="Tahoma" w:cs="Tahoma"/>
+      <w:sz w:val="16"/>
+      <w:szCs w:val="16"/>
+    </w:rPr>
+  </w:style>
+  <w:style w:type="character" w:customStyle="1" w:styleId="BalloonTextChar">
+    <w:name w:val="Balloon Text Char"/>
+    <w:basedOn w:val="DefaultParagraphFont"/>
+    <w:link w:val="BalloonText"/>
+    <w:rsid w:val="007F6F39"/>
+    <w:rPr>
+      <w:rFonts w:ascii="Tahoma" w:hAnsi="Tahoma" w:cs="Tahoma"/>
+      <w:sz w:val="16"/>
+      <w:szCs w:val="16"/>
+    </w:rPr>
+  </w:style>
+</w:styles>
+</file>
+
+<file path=word/stylesWithEffects.xml><?xml version="1.0" encoding="utf-8"?>
+<w:styles xmlns:wpc="http://schemas.microsoft.com/office/word/2010/wordprocessingCanvas" xmlns:mc="http://schemas.openxmlformats.org/markup-compatibility/2006" xmlns:o="urn:schemas-microsoft-com:office:office" xmlns:r="http://schemas.openxmlformats.org/officeDocument/2006/relationships" xmlns:m="http://schemas.openxmlformats.org/officeDocument/2006/math" xmlns:v="urn:schemas-microsoft-com:vml" xmlns:wp14="http://schemas.microsoft.com/office/word/2010/wordprocessingDrawing" xmlns:wp="http://schemas.openxmlformats.org/drawingml/2006/wordprocessingDrawing" xmlns:w10="urn:schemas-microsoft-com:office:word" xmlns:w="http://schemas.openxmlformats.org/wordprocessingml/2006/main" xmlns:w14="http://schemas.microsoft.com/office/word/2010/wordml" xmlns:wpg="http://schemas.microsoft.com/office/word/2010/wordprocessingGroup" xmlns:wpi="http://schemas.microsoft.com/office/word/2010/wordprocessingInk" xmlns:wne="http://schemas.microsoft.com/office/word/2006/wordml" xmlns:wps="http://schemas.microsoft.com/office/word/2010/wordprocessingShape" mc:Ignorable="w14 wp14">
+  <w:docDefaults>
+    <w:rPrDefault>
+      <w:rPr>
+        <w:rFonts w:ascii="Times New Roman" w:eastAsia="Times New Roman" w:hAnsi="Times New Roman" w:cs="Times New Roman"/>
+        <w:lang w:val="en-US" w:eastAsia="en-US" w:bidi="ar-SA"/>
+      </w:rPr>
+    </w:rPrDefault>
+    <w:pPrDefault/>
+  </w:docDefaults>
+  <w:latentStyles w:defLockedState="0" w:defUIPriority="0" w:defSemiHidden="0" w:defUnhideWhenUsed="0" w:defQFormat="0" w:count="267">
+    <w:lsdException w:name="Normal" w:qFormat="1"/>
+    <w:lsdException w:name="heading 1" w:qFormat="1"/>
+    <w:lsdException w:name="heading 2" w:semiHidden="1" w:unhideWhenUsed="1" w:qFormat="1"/>
+    <w:lsdException w:name="heading 3" w:semiHidden="1" w:unhideWhenUsed="1" w:qFormat="1"/>
+    <w:lsdException w:name="heading 4" w:semiHidden="1" w:unhideWhenUsed="1" w:qFormat="1"/>
+    <w:lsdException w:name="heading 5" w:semiHidden="1" w:unhideWhenUsed="1" w:qFormat="1"/>
+    <w:lsdException w:name="heading 6" w:semiHidden="1" w:unhideWhenUsed="1" w:qFormat="1"/>
+    <w:lsdException w:name="heading 7" w:semiHidden="1" w:unhideWhenUsed="1" w:qFormat="1"/>
+    <w:lsdException w:name="heading 8" w:semiHidden="1" w:unhideWhenUsed="1" w:qFormat="1"/>
+    <w:lsdException w:name="heading 9" w:semiHidden="1" w:unhideWhenUsed="1" w:qFormat="1"/>
+    <w:lsdException w:name="caption" w:semiHidden="1" w:unhideWhenUsed="1" w:qFormat="1"/>
+    <w:lsdException w:name="Title" w:qFormat="1"/>
+    <w:lsdException w:name="Subtitle" w:qFormat="1"/>
+    <w:lsdException w:name="Strong" w:qFormat="1"/>
+    <w:lsdException w:name="Emphasis" w:qFormat="1"/>
+    <w:lsdException w:name="Placeholder Text" w:semiHidden="1" w:uiPriority="99"/>
+    <w:lsdException w:name="No Spacing" w:uiPriority="1" w:qFormat="1"/>
+    <w:lsdException w:name="Light Shading" w:uiPriority="60"/>
+    <w:lsdException w:name="Light List" w:uiPriority="61"/>
+    <w:lsdException w:name="Light Grid" w:uiPriority="62"/>
+    <w:lsdException w:name="Medium Shading 1" w:uiPriority="63"/>
+    <w:lsdException w:name="Medium Shading 2" w:uiPriority="64"/>
+    <w:lsdException w:name="Medium List 1" w:uiPriority="65"/>
+    <w:lsdException w:name="Medium List 2" w:uiPriority="66"/>
+    <w:lsdException w:name="Medium Grid 1" w:uiPriority="67"/>
+    <w:lsdException w:name="Medium Grid 2" w:uiPriority="68"/>
+    <w:lsdException w:name="Medium Grid 3" w:uiPriority="69"/>
+    <w:lsdException w:name="Dark List" w:uiPriority="70"/>
+    <w:lsdException w:name="Colorful Shading" w:uiPriority="71"/>
+    <w:lsdException w:name="Colorful List" w:uiPriority="72"/>
+    <w:lsdException w:name="Colorful Grid" w:uiPriority="73"/>
+    <w:lsdException w:name="Light Shading Accent 1" w:uiPriority="60"/>
+    <w:lsdException w:name="Light List Accent 1" w:uiPriority="61"/>
+    <w:lsdException w:name="Light Grid Accent 1" w:uiPriority="62"/>
+    <w:lsdException w:name="Medium Shading 1 Accent 1" w:uiPriority="63"/>
+    <w:lsdException w:name="Medium Shading 2 Accent 1" w:uiPriority="64"/>
+    <w:lsdException w:name="Medium List 1 Accent 1" w:uiPriority="65"/>
+    <w:lsdException w:name="Revision" w:semiHidden="1" w:uiPriority="99"/>
+    <w:lsdException w:name="List Paragraph" w:uiPriority="34" w:qFormat="1"/>
+    <w:lsdException w:name="Quote" w:uiPriority="29" w:qFormat="1"/>
+    <w:lsdException w:name="Intense Quote" w:uiPriority="30" w:qFormat="1"/>
+    <w:lsdException w:name="Medium List 2 Accent 1" w:uiPriority="66"/>
+    <w:lsdException w:name="Medium Grid 1 Accent 1" w:uiPriority="67"/>
+    <w:lsdException w:name="Medium Grid 2 Accent 1" w:uiPriority="68"/>
+    <w:lsdException w:name="Medium Grid 3 Accent 1" w:uiPriority="69"/>
+    <w:lsdException w:name="Dark List Accent 1" w:uiPriority="70"/>
+    <w:lsdException w:name="Colorful Shading Accent 1" w:uiPriority="71"/>
+    <w:lsdException w:name="Colorful List Accent 1" w:uiPriority="72"/>
+    <w:lsdException w:name="Colorful Grid Accent 1" w:uiPriority="73"/>
+    <w:lsdException w:name="Light Shading Accent 2" w:uiPriority="60"/>
+    <w:lsdException w:name="Light List Accent 2" w:uiPriority="61"/>
+    <w:lsdException w:name="Light Grid Accent 2" w:uiPriority="62"/>
+    <w:lsdException w:name="Medium Shading 1 Accent 2" w:uiPriority="63"/>
+    <w:lsdException w:name="Medium Shading 2 Accent 2" w:uiPriority="64"/>
+    <w:lsdException w:name="Medium List 1 Accent 2" w:uiPriority="65"/>
+    <w:lsdException w:name="Medium List 2 Accent 2" w:uiPriority="66"/>
+    <w:lsdException w:name="Medium Grid 1 Accent 2" w:uiPriority="67"/>
+    <w:lsdException w:name="Medium Grid 2 Accent 2" w:uiPriority="68"/>
+    <w:lsdException w:name="Medium Grid 3 Accent 2" w:uiPriority="69"/>
+    <w:lsdException w:name="Dark List Accent 2" w:uiPriority="70"/>
+    <w:lsdException w:name="Colorful Shading Accent 2" w:uiPriority="71"/>
+    <w:lsdException w:name="Colorful List Accent 2" w:uiPriority="72"/>
+    <w:lsdException w:name="Colorful Grid Accent 2" w:uiPriority="73"/>
+    <w:lsdException w:name="Light Shading Accent 3" w:uiPriority="60"/>
+    <w:lsdException w:name="Light List Accent 3" w:uiPriority="61"/>
+    <w:lsdException w:name="Light Grid Accent 3" w:uiPriority="62"/>
+    <w:lsdException w:name="Medium Shading 1 Accent 3" w:uiPriority="63"/>
+    <w:lsdException w:name="Medium Shading 2 Accent 3" w:uiPriority="64"/>
+    <w:lsdException w:name="Medium List 1 Accent 3" w:uiPriority="65"/>
+    <w:lsdException w:name="Medium List 2 Accent 3" w:uiPriority="66"/>
+    <w:lsdException w:name="Medium Grid 1 Accent 3" w:uiPriority="67"/>
+    <w:lsdException w:name="Medium Grid 2 Accent 3" w:uiPriority="68"/>
+    <w:lsdException w:name="Medium Grid 3 Accent 3" w:uiPriority="69"/>
+    <w:lsdException w:name="Dark List Accent 3" w:uiPriority="70"/>
+    <w:lsdException w:name="Colorful Shading Accent 3" w:uiPriority="71"/>
+    <w:lsdException w:name="Colorful List Accent 3" w:uiPriority="72"/>
+    <w:lsdException w:name="Colorful Grid Accent 3" w:uiPriority="73"/>
+    <w:lsdException w:name="Light Shading Accent 4" w:uiPriority="60"/>
+    <w:lsdException w:name="Light List Accent 4" w:uiPriority="61"/>
+    <w:lsdException w:name="Light Grid Accent 4" w:uiPriority="62"/>
+    <w:lsdException w:name="Medium Shading 1 Accent 4" w:uiPriority="63"/>
+    <w:lsdException w:name="Medium Shading 2 Accent 4" w:uiPriority="64"/>
+    <w:lsdException w:name="Medium List 1 Accent 4" w:uiPriority="65"/>
+    <w:lsdException w:name="Medium List 2 Accent 4" w:uiPriority="66"/>
+    <w:lsdException w:name="Medium Grid 1 Accent 4" w:uiPriority="67"/>
+    <w:lsdException w:name="Medium Grid 2 Accent 4" w:uiPriority="68"/>
+    <w:lsdException w:name="Medium Grid 3 Accent 4" w:uiPriority="69"/>
+    <w:lsdException w:name="Dark List Accent 4" w:uiPriority="70"/>
+    <w:lsdException w:name="Colorful Shading Accent 4" w:uiPriority="71"/>
+    <w:lsdException w:name="Colorful List Accent 4" w:uiPriority="72"/>
+    <w:lsdException w:name="Colorful Grid Accent 4" w:uiPriority="73"/>
+    <w:lsdException w:name="Light Shading Accent 5" w:uiPriority="60"/>
+    <w:lsdException w:name="Light List Accent 5" w:uiPriority="61"/>
+    <w:lsdException w:name="Light Grid Accent 5" w:uiPriority="62"/>
+    <w:lsdException w:name="Medium Shading 1 Accent 5" w:uiPriority="63"/>
+    <w:lsdException w:name="Medium Shading 2 Accent 5" w:uiPriority="64"/>
+    <w:lsdException w:name="Medium List 1 Accent 5" w:uiPriority="65"/>
+    <w:lsdException w:name="Medium List 2 Accent 5" w:uiPriority="66"/>
+    <w:lsdException w:name="Medium Grid 1 Accent 5" w:uiPriority="67"/>
+    <w:lsdException w:name="Medium Grid 2 Accent 5" w:uiPriority="68"/>
+    <w:lsdException w:name="Medium Grid 3 Accent 5" w:uiPriority="69"/>
+    <w:lsdException w:name="Dark List Accent 5" w:uiPriority="70"/>
+    <w:lsdException w:name="Colorful Shading Accent 5" w:uiPriority="71"/>
+    <w:lsdException w:name="Colorful List Accent 5" w:uiPriority="72"/>
+    <w:lsdException w:name="Colorful Grid Accent 5" w:uiPriority="73"/>
+    <w:lsdException w:name="Light Shading Accent 6" w:uiPriority="60"/>
+    <w:lsdException w:name="Light List Accent 6" w:uiPriority="61"/>
+    <w:lsdException w:name="Light Grid Accent 6" w:uiPriority="62"/>
+    <w:lsdException w:name="Medium Shading 1 Accent 6" w:uiPriority="63"/>
+    <w:lsdException w:name="Medium Shading 2 Accent 6" w:uiPriority="64"/>
+    <w:lsdException w:name="Medium List 1 Accent 6" w:uiPriority="65"/>
+    <w:lsdException w:name="Medium List 2 Accent 6" w:uiPriority="66"/>
+    <w:lsdException w:name="Medium Grid 1 Accent 6" w:uiPriority="67"/>
+    <w:lsdException w:name="Medium Grid 2 Accent 6" w:uiPriority="68"/>
+    <w:lsdException w:name="Medium Grid 3 Accent 6" w:uiPriority="69"/>
+    <w:lsdException w:name="Dark List Accent 6" w:uiPriority="70"/>
+    <w:lsdException w:name="Colorful Shading Accent 6" w:uiPriority="71"/>
+    <w:lsdException w:name="Colorful List Accent 6" w:uiPriority="72"/>
+    <w:lsdException w:name="Colorful Grid Accent 6" w:uiPriority="73"/>
+    <w:lsdException w:name="Subtle Emphasis" w:uiPriority="19" w:qFormat="1"/>
+    <w:lsdException w:name="Intense Emphasis" w:uiPriority="21" w:qFormat="1"/>
+    <w:lsdException w:name="Subtle Reference" w:uiPriority="31" w:qFormat="1"/>
+    <w:lsdException w:name="Intense Reference" w:uiPriority="32" w:qFormat="1"/>
+    <w:lsdException w:name="Book Title" w:uiPriority="33" w:qFormat="1"/>
+    <w:lsdException w:name="Bibliography" w:semiHidden="1" w:uiPriority="37" w:unhideWhenUsed="1"/>
+    <w:lsdException w:name="TOC Heading" w:semiHidden="1" w:uiPriority="39" w:unhideWhenUsed="1" w:qFormat="1"/>
+  </w:latentStyles>
+  <w:style w:type="paragraph" w:default="1" w:styleId="Normal">
+    <w:name w:val="Normal"/>
+    <w:qFormat/>
+    <w:rsid w:val="00380C29"/>
+    <w:rPr>
+      <w:sz w:val="24"/>
+      <w:szCs w:val="24"/>
+    </w:rPr>
+  </w:style>
+  <w:style w:type="character" w:default="1" w:styleId="DefaultParagraphFont">
+    <w:name w:val="Default Paragraph Font"/>
+    <w:uiPriority w:val="1"/>
+    <w:semiHidden/>
+    <w:unhideWhenUsed/>
+  </w:style>
+  <w:style w:type="table" w:default="1" w:styleId="TableNormal">
+    <w:name w:val="Normal Table"/>
+    <w:uiPriority w:val="99"/>
+    <w:semiHidden/>
+    <w:unhideWhenUsed/>
+    <w:tblPr>
+      <w:tblInd w:w="0" w:type="dxa"/>
+      <w:tblCellMar>
+        <w:top w:w="0" w:type="dxa"/>
+        <w:left w:w="108" w:type="dxa"/>
+        <w:bottom w:w="0" w:type="dxa"/>
+        <w:right w:w="108" w:type="dxa"/>
+      </w:tblCellMar>
+    </w:tblPr>
+  </w:style>
+  <w:style w:type="numbering" w:default="1" w:styleId="NoList">
+    <w:name w:val="No List"/>
+    <w:uiPriority w:val="99"/>
+    <w:semiHidden/>
+    <w:unhideWhenUsed/>
+  </w:style>
+  <w:style w:type="character" w:styleId="Hyperlink">
+    <w:name w:val="Hyperlink"/>
+    <w:basedOn w:val="DefaultParagraphFont"/>
+    <w:rsid w:val="00380C29"/>
+    <w:rPr>
+      <w:color w:val="0000FF"/>
+      <w:u w:val="single"/>
+    </w:rPr>
+  </w:style>
+  <w:style w:type="paragraph" w:styleId="BodyText2">
+    <w:name w:val="Body Text 2"/>
+    <w:basedOn w:val="Normal"/>
+    <w:rsid w:val="00380C29"/>
+    <w:rPr>
+      <w:sz w:val="22"/>
+    </w:rPr>
+  </w:style>
+  <w:style w:type="character" w:customStyle="1" w:styleId="smaller1">
+    <w:name w:val="smaller1"/>
+    <w:basedOn w:val="DefaultParagraphFont"/>
+    <w:rsid w:val="00380C29"/>
+    <w:rPr>
+      <w:rFonts w:ascii="Arial" w:hAnsi="Arial" w:cs="Arial" w:hint="default"/>
+      <w:sz w:val="18"/>
+      <w:szCs w:val="18"/>
+    </w:rPr>
+  </w:style>
+  <w:style w:type="paragraph" w:styleId="Footer">
+    <w:name w:val="footer"/>
+    <w:basedOn w:val="Normal"/>
+    <w:rsid w:val="00380C29"/>
+    <w:pPr>
+      <w:tabs>
+        <w:tab w:val="center" w:pos="4153"/>
+        <w:tab w:val="right" w:pos="8306"/>
+      </w:tabs>
+    </w:pPr>
+  </w:style>
+  <w:style w:type="paragraph" w:styleId="Header">
+    <w:name w:val="header"/>
+    <w:basedOn w:val="Normal"/>
+    <w:rsid w:val="00182AAE"/>
+    <w:pPr>
+      <w:tabs>
+        <w:tab w:val="center" w:pos="4320"/>
+        <w:tab w:val="right" w:pos="8640"/>
+      </w:tabs>
+    </w:pPr>
+  </w:style>
+  <w:style w:type="character" w:styleId="CommentReference">
+    <w:name w:val="annotation reference"/>
+    <w:basedOn w:val="DefaultParagraphFont"/>
+    <w:rsid w:val="007F6F39"/>
+    <w:rPr>
+      <w:sz w:val="16"/>
+      <w:szCs w:val="16"/>
+    </w:rPr>
+  </w:style>
+  <w:style w:type="paragraph" w:styleId="CommentText">
+    <w:name w:val="annotation text"/>
+    <w:basedOn w:val="Normal"/>
+    <w:link w:val="CommentTextChar"/>
+    <w:rsid w:val="007F6F39"/>
+    <w:rPr>
+      <w:sz w:val="20"/>
+      <w:szCs w:val="20"/>
+    </w:rPr>
+  </w:style>
+  <w:style w:type="character" w:customStyle="1" w:styleId="CommentTextChar">
+    <w:name w:val="Comment Text Char"/>
+    <w:basedOn w:val="DefaultParagraphFont"/>
+    <w:link w:val="CommentText"/>
+    <w:rsid w:val="007F6F39"/>
+  </w:style>
+  <w:style w:type="paragraph" w:styleId="CommentSubject">
+    <w:name w:val="annotation subject"/>
+    <w:basedOn w:val="CommentText"/>
+    <w:next w:val="CommentText"/>
+    <w:link w:val="CommentSubjectChar"/>
+    <w:rsid w:val="007F6F39"/>
+    <w:rPr>
+      <w:b/>
+      <w:bCs/>
+    </w:rPr>
+  </w:style>
+  <w:style w:type="character" w:customStyle="1" w:styleId="CommentSubjectChar">
+    <w:name w:val="Comment Subject Char"/>
+    <w:basedOn w:val="CommentTextChar"/>
+    <w:link w:val="CommentSubject"/>
+    <w:rsid w:val="007F6F39"/>
+    <w:rPr>
+      <w:b/>
+      <w:bCs/>
+    </w:rPr>
+  </w:style>
+  <w:style w:type="paragraph" w:styleId="BalloonText">
+    <w:name w:val="Balloon Text"/>
+    <w:basedOn w:val="Normal"/>
+    <w:link w:val="BalloonTextChar"/>
+    <w:rsid w:val="007F6F39"/>
+    <w:rPr>
+      <w:rFonts w:ascii="Tahoma" w:hAnsi="Tahoma" w:cs="Tahoma"/>
+      <w:sz w:val="16"/>
+      <w:szCs w:val="16"/>
+    </w:rPr>
+  </w:style>
+  <w:style w:type="character" w:customStyle="1" w:styleId="BalloonTextChar">
+    <w:name w:val="Balloon Text Char"/>
+    <w:basedOn w:val="DefaultParagraphFont"/>
+    <w:link w:val="BalloonText"/>
+    <w:rsid w:val="007F6F39"/>
+    <w:rPr>
+      <w:rFonts w:ascii="Tahoma" w:hAnsi="Tahoma" w:cs="Tahoma"/>
+      <w:sz w:val="16"/>
+      <w:szCs w:val="16"/>
+    </w:rPr>
   </w:style>
 </w:styles>
 </file>

</xml_diff>